<commit_message>
start to edit home, but nothing finieshed
</commit_message>
<xml_diff>
--- a/日志.docx
+++ b/日志.docx
@@ -665,9 +665,6 @@
     <w:p>
       <w:pPr>
         <w:spacing w:line="220" w:lineRule="atLeast"/>
-        <w:rPr>
-          <w:rFonts w:hint="eastAsia"/>
-        </w:rPr>
       </w:pPr>
       <w:r>
         <w:rPr>
@@ -703,9 +700,6 @@
     <w:p>
       <w:pPr>
         <w:spacing w:line="220" w:lineRule="atLeast"/>
-        <w:rPr>
-          <w:rFonts w:hint="eastAsia"/>
-        </w:rPr>
       </w:pPr>
       <w:r>
         <w:rPr>
@@ -732,9 +726,6 @@
     <w:p>
       <w:pPr>
         <w:spacing w:line="220" w:lineRule="atLeast"/>
-        <w:rPr>
-          <w:rFonts w:hint="eastAsia"/>
-        </w:rPr>
       </w:pPr>
       <w:r>
         <w:rPr>
@@ -746,9 +737,6 @@
     <w:p>
       <w:pPr>
         <w:spacing w:line="220" w:lineRule="atLeast"/>
-        <w:rPr>
-          <w:rFonts w:hint="eastAsia"/>
-        </w:rPr>
       </w:pPr>
       <w:r>
         <w:rPr>
@@ -784,9 +772,6 @@
     <w:p>
       <w:pPr>
         <w:spacing w:line="220" w:lineRule="atLeast"/>
-        <w:rPr>
-          <w:rFonts w:hint="eastAsia"/>
-        </w:rPr>
       </w:pPr>
       <w:r>
         <w:rPr>
@@ -906,9 +891,6 @@
     <w:p>
       <w:pPr>
         <w:spacing w:line="220" w:lineRule="atLeast"/>
-        <w:rPr>
-          <w:rFonts w:hint="eastAsia"/>
-        </w:rPr>
       </w:pPr>
       <w:r>
         <w:rPr>
@@ -920,17 +902,11 @@
     <w:p>
       <w:pPr>
         <w:spacing w:line="220" w:lineRule="atLeast"/>
-        <w:rPr>
-          <w:rFonts w:hint="eastAsia"/>
-        </w:rPr>
-      </w:pPr>
-    </w:p>
-    <w:p>
-      <w:pPr>
-        <w:spacing w:line="220" w:lineRule="atLeast"/>
-        <w:rPr>
-          <w:rFonts w:hint="eastAsia"/>
-        </w:rPr>
+      </w:pPr>
+    </w:p>
+    <w:p>
+      <w:pPr>
+        <w:spacing w:line="220" w:lineRule="atLeast"/>
       </w:pPr>
       <w:r>
         <w:rPr>
@@ -1131,9 +1107,6 @@
     <w:p>
       <w:pPr>
         <w:spacing w:line="220" w:lineRule="atLeast"/>
-        <w:rPr>
-          <w:rFonts w:hint="eastAsia"/>
-        </w:rPr>
       </w:pPr>
       <w:r>
         <w:rPr>
@@ -1273,6 +1246,9 @@
     <w:p>
       <w:pPr>
         <w:spacing w:line="220" w:lineRule="atLeast"/>
+        <w:rPr>
+          <w:rFonts w:hint="eastAsia"/>
+        </w:rPr>
       </w:pPr>
       <w:r>
         <w:lastRenderedPageBreak/>
@@ -1383,6 +1359,55 @@
             </a:graphic>
           </wp:inline>
         </w:drawing>
+      </w:r>
+    </w:p>
+    <w:p>
+      <w:pPr>
+        <w:spacing w:line="220" w:lineRule="atLeast"/>
+        <w:rPr>
+          <w:rFonts w:hint="eastAsia"/>
+        </w:rPr>
+      </w:pPr>
+      <w:r>
+        <w:rPr>
+          <w:rFonts w:hint="eastAsia"/>
+        </w:rPr>
+        <w:t xml:space="preserve">10.24 </w:t>
+      </w:r>
+    </w:p>
+    <w:p>
+      <w:pPr>
+        <w:spacing w:line="220" w:lineRule="atLeast"/>
+      </w:pPr>
+      <w:r>
+        <w:rPr>
+          <w:rFonts w:hint="eastAsia"/>
+        </w:rPr>
+        <w:tab/>
+      </w:r>
+      <w:r>
+        <w:rPr>
+          <w:rFonts w:hint="eastAsia"/>
+        </w:rPr>
+        <w:t>初步设计主页</w:t>
+      </w:r>
+      <w:r>
+        <w:rPr>
+          <w:rFonts w:hint="eastAsia"/>
+        </w:rPr>
+        <w:t>面</w:t>
+      </w:r>
+      <w:r>
+        <w:rPr>
+          <w:rFonts w:hint="eastAsia"/>
+        </w:rPr>
+        <w:t>，写了一下不知道怎么下手，</w:t>
+      </w:r>
+      <w:r>
+        <w:rPr>
+          <w:rFonts w:hint="eastAsia"/>
+        </w:rPr>
+        <w:t>MLGB</w:t>
       </w:r>
     </w:p>
     <w:sectPr>

</xml_diff>

<commit_message>
add session store in redis to controll visit home page
</commit_message>
<xml_diff>
--- a/日志.docx
+++ b/日志.docx
@@ -122,24 +122,28 @@
         </w:rPr>
         <w:t>包含字段（</w:t>
       </w:r>
+      <w:proofErr w:type="spellStart"/>
       <w:r>
         <w:rPr>
           <w:rFonts w:hint="eastAsia"/>
         </w:rPr>
         <w:t>userName</w:t>
       </w:r>
+      <w:proofErr w:type="spellEnd"/>
       <w:r>
         <w:rPr>
           <w:rFonts w:hint="eastAsia"/>
         </w:rPr>
         <w:t>，</w:t>
       </w:r>
+      <w:proofErr w:type="spellStart"/>
       <w:r>
         <w:rPr>
           <w:rFonts w:hint="eastAsia"/>
         </w:rPr>
         <w:t>passWord</w:t>
       </w:r>
+      <w:proofErr w:type="spellEnd"/>
       <w:r>
         <w:rPr>
           <w:rFonts w:hint="eastAsia"/>
@@ -378,8 +382,16 @@
         <w:rPr>
           <w:rFonts w:hint="eastAsia"/>
         </w:rPr>
-        <w:t xml:space="preserve"> nodemailer</w:t>
-      </w:r>
+        <w:t xml:space="preserve"> </w:t>
+      </w:r>
+      <w:proofErr w:type="spellStart"/>
+      <w:r>
+        <w:rPr>
+          <w:rFonts w:hint="eastAsia"/>
+        </w:rPr>
+        <w:t>nodemailer</w:t>
+      </w:r>
+      <w:proofErr w:type="spellEnd"/>
     </w:p>
     <w:p>
       <w:pPr>
@@ -419,8 +431,16 @@
         <w:rPr>
           <w:rFonts w:hint="eastAsia"/>
         </w:rPr>
-        <w:t xml:space="preserve"> /sendEmailCode</w:t>
-      </w:r>
+        <w:t xml:space="preserve"> /</w:t>
+      </w:r>
+      <w:proofErr w:type="spellStart"/>
+      <w:r>
+        <w:rPr>
+          <w:rFonts w:hint="eastAsia"/>
+        </w:rPr>
+        <w:t>sendEmailCode</w:t>
+      </w:r>
+      <w:proofErr w:type="spellEnd"/>
     </w:p>
     <w:p>
       <w:pPr>
@@ -720,8 +740,13 @@
         <w:t xml:space="preserve"> /</w:t>
       </w:r>
       <w:r>
-        <w:t xml:space="preserve"> sendEmailCodeForChangePWD</w:t>
-      </w:r>
+        <w:t xml:space="preserve"> </w:t>
+      </w:r>
+      <w:proofErr w:type="spellStart"/>
+      <w:r>
+        <w:t>sendEmailCodeForChangePWD</w:t>
+      </w:r>
+      <w:proofErr w:type="spellEnd"/>
     </w:p>
     <w:p>
       <w:pPr>
@@ -1246,9 +1271,6 @@
     <w:p>
       <w:pPr>
         <w:spacing w:line="220" w:lineRule="atLeast"/>
-        <w:rPr>
-          <w:rFonts w:hint="eastAsia"/>
-        </w:rPr>
       </w:pPr>
       <w:r>
         <w:lastRenderedPageBreak/>
@@ -1364,9 +1386,6 @@
     <w:p>
       <w:pPr>
         <w:spacing w:line="220" w:lineRule="atLeast"/>
-        <w:rPr>
-          <w:rFonts w:hint="eastAsia"/>
-        </w:rPr>
       </w:pPr>
       <w:r>
         <w:rPr>
@@ -1378,6 +1397,9 @@
     <w:p>
       <w:pPr>
         <w:spacing w:line="220" w:lineRule="atLeast"/>
+        <w:rPr>
+          <w:rFonts w:hint="eastAsia"/>
+        </w:rPr>
       </w:pPr>
       <w:r>
         <w:rPr>
@@ -1408,6 +1430,61 @@
           <w:rFonts w:hint="eastAsia"/>
         </w:rPr>
         <w:t>MLGB</w:t>
+      </w:r>
+    </w:p>
+    <w:p>
+      <w:pPr>
+        <w:spacing w:line="220" w:lineRule="atLeast"/>
+      </w:pPr>
+      <w:r>
+        <w:rPr>
+          <w:rFonts w:hint="eastAsia"/>
+        </w:rPr>
+        <w:t xml:space="preserve">10.25   </w:t>
+      </w:r>
+      <w:r>
+        <w:rPr>
+          <w:rFonts w:hint="eastAsia"/>
+        </w:rPr>
+        <w:t>学习了用</w:t>
+      </w:r>
+      <w:proofErr w:type="spellStart"/>
+      <w:r>
+        <w:rPr>
+          <w:rFonts w:hint="eastAsia"/>
+        </w:rPr>
+        <w:t>redis</w:t>
+      </w:r>
+      <w:proofErr w:type="spellEnd"/>
+      <w:r>
+        <w:rPr>
+          <w:rFonts w:hint="eastAsia"/>
+        </w:rPr>
+        <w:t>存</w:t>
+      </w:r>
+      <w:r>
+        <w:rPr>
+          <w:rFonts w:hint="eastAsia"/>
+        </w:rPr>
+        <w:t>session</w:t>
+      </w:r>
+      <w:r>
+        <w:rPr>
+          <w:rFonts w:hint="eastAsia"/>
+        </w:rPr>
+        <w:t>保持连接，增加了登陆后加入</w:t>
+      </w:r>
+      <w:r>
+        <w:rPr>
+          <w:rFonts w:hint="eastAsia"/>
+        </w:rPr>
+        <w:t>session</w:t>
+      </w:r>
+      <w:r>
+        <w:rPr>
+          <w:rFonts w:hint="eastAsia"/>
+        </w:rPr>
+        <w:t>机制，可以直接访问主页。</w:t>
       </w:r>
     </w:p>
     <w:sectPr>

</xml_diff>

<commit_message>
test on 32 bit 2.4.5redis ,somethis wrong
</commit_message>
<xml_diff>
--- a/日志.docx
+++ b/日志.docx
@@ -122,28 +122,24 @@
         </w:rPr>
         <w:t>包含字段（</w:t>
       </w:r>
-      <w:proofErr w:type="spellStart"/>
       <w:r>
         <w:rPr>
           <w:rFonts w:hint="eastAsia"/>
         </w:rPr>
         <w:t>userName</w:t>
       </w:r>
-      <w:proofErr w:type="spellEnd"/>
       <w:r>
         <w:rPr>
           <w:rFonts w:hint="eastAsia"/>
         </w:rPr>
         <w:t>，</w:t>
       </w:r>
-      <w:proofErr w:type="spellStart"/>
       <w:r>
         <w:rPr>
           <w:rFonts w:hint="eastAsia"/>
         </w:rPr>
         <w:t>passWord</w:t>
       </w:r>
-      <w:proofErr w:type="spellEnd"/>
       <w:r>
         <w:rPr>
           <w:rFonts w:hint="eastAsia"/>
@@ -382,16 +378,8 @@
         <w:rPr>
           <w:rFonts w:hint="eastAsia"/>
         </w:rPr>
-        <w:t xml:space="preserve"> </w:t>
-      </w:r>
-      <w:proofErr w:type="spellStart"/>
-      <w:r>
-        <w:rPr>
-          <w:rFonts w:hint="eastAsia"/>
-        </w:rPr>
-        <w:t>nodemailer</w:t>
-      </w:r>
-      <w:proofErr w:type="spellEnd"/>
+        <w:t xml:space="preserve"> nodemailer</w:t>
+      </w:r>
     </w:p>
     <w:p>
       <w:pPr>
@@ -431,16 +419,8 @@
         <w:rPr>
           <w:rFonts w:hint="eastAsia"/>
         </w:rPr>
-        <w:t xml:space="preserve"> /</w:t>
-      </w:r>
-      <w:proofErr w:type="spellStart"/>
-      <w:r>
-        <w:rPr>
-          <w:rFonts w:hint="eastAsia"/>
-        </w:rPr>
-        <w:t>sendEmailCode</w:t>
-      </w:r>
-      <w:proofErr w:type="spellEnd"/>
+        <w:t xml:space="preserve"> /sendEmailCode</w:t>
+      </w:r>
     </w:p>
     <w:p>
       <w:pPr>
@@ -486,7 +466,7 @@
                     </pic:cNvPicPr>
                   </pic:nvPicPr>
                   <pic:blipFill>
-                    <a:blip r:embed="rId4" cstate="print"/>
+                    <a:blip r:embed="rId6" cstate="print"/>
                     <a:srcRect/>
                     <a:stretch>
                       <a:fillRect/>
@@ -566,7 +546,7 @@
                     </pic:cNvPicPr>
                   </pic:nvPicPr>
                   <pic:blipFill>
-                    <a:blip r:embed="rId5" cstate="print"/>
+                    <a:blip r:embed="rId7" cstate="print"/>
                     <a:srcRect/>
                     <a:stretch>
                       <a:fillRect/>
@@ -740,13 +720,8 @@
         <w:t xml:space="preserve"> /</w:t>
       </w:r>
       <w:r>
-        <w:t xml:space="preserve"> </w:t>
-      </w:r>
-      <w:proofErr w:type="spellStart"/>
-      <w:r>
-        <w:t>sendEmailCodeForChangePWD</w:t>
-      </w:r>
-      <w:proofErr w:type="spellEnd"/>
+        <w:t xml:space="preserve"> sendEmailCodeForChangePWD</w:t>
+      </w:r>
     </w:p>
     <w:p>
       <w:pPr>
@@ -827,7 +802,7 @@
                     </pic:cNvPicPr>
                   </pic:nvPicPr>
                   <pic:blipFill>
-                    <a:blip r:embed="rId6" cstate="print"/>
+                    <a:blip r:embed="rId8" cstate="print"/>
                     <a:srcRect/>
                     <a:stretch>
                       <a:fillRect/>
@@ -884,7 +859,7 @@
                     </pic:cNvPicPr>
                   </pic:nvPicPr>
                   <pic:blipFill>
-                    <a:blip r:embed="rId7" cstate="print"/>
+                    <a:blip r:embed="rId9" cstate="print"/>
                     <a:srcRect/>
                     <a:stretch>
                       <a:fillRect/>
@@ -968,7 +943,7 @@
                     </pic:cNvPicPr>
                   </pic:nvPicPr>
                   <pic:blipFill>
-                    <a:blip r:embed="rId8" cstate="print"/>
+                    <a:blip r:embed="rId10" cstate="print"/>
                     <a:srcRect/>
                     <a:stretch>
                       <a:fillRect/>
@@ -1025,7 +1000,7 @@
                     </pic:cNvPicPr>
                   </pic:nvPicPr>
                   <pic:blipFill>
-                    <a:blip r:embed="rId9" cstate="print"/>
+                    <a:blip r:embed="rId11" cstate="print"/>
                     <a:srcRect/>
                     <a:stretch>
                       <a:fillRect/>
@@ -1100,7 +1075,7 @@
                     </pic:cNvPicPr>
                   </pic:nvPicPr>
                   <pic:blipFill>
-                    <a:blip r:embed="rId10" cstate="print"/>
+                    <a:blip r:embed="rId12" cstate="print"/>
                     <a:srcRect/>
                     <a:stretch>
                       <a:fillRect/>
@@ -1301,7 +1276,7 @@
                     </pic:cNvPicPr>
                   </pic:nvPicPr>
                   <pic:blipFill>
-                    <a:blip r:embed="rId11" cstate="print"/>
+                    <a:blip r:embed="rId13" cstate="print"/>
                     <a:srcRect/>
                     <a:stretch>
                       <a:fillRect/>
@@ -1354,7 +1329,7 @@
                     </pic:cNvPicPr>
                   </pic:nvPicPr>
                   <pic:blipFill>
-                    <a:blip r:embed="rId12" cstate="print"/>
+                    <a:blip r:embed="rId14" cstate="print"/>
                     <a:srcRect/>
                     <a:stretch>
                       <a:fillRect/>
@@ -1397,9 +1372,6 @@
     <w:p>
       <w:pPr>
         <w:spacing w:line="220" w:lineRule="atLeast"/>
-        <w:rPr>
-          <w:rFonts w:hint="eastAsia"/>
-        </w:rPr>
       </w:pPr>
       <w:r>
         <w:rPr>
@@ -1435,6 +1407,9 @@
     <w:p>
       <w:pPr>
         <w:spacing w:line="220" w:lineRule="atLeast"/>
+        <w:rPr>
+          <w:rFonts w:hint="eastAsia"/>
+        </w:rPr>
       </w:pPr>
       <w:r>
         <w:rPr>
@@ -1448,14 +1423,12 @@
         </w:rPr>
         <w:t>学习了用</w:t>
       </w:r>
-      <w:proofErr w:type="spellStart"/>
       <w:r>
         <w:rPr>
           <w:rFonts w:hint="eastAsia"/>
         </w:rPr>
         <w:t>redis</w:t>
       </w:r>
-      <w:proofErr w:type="spellEnd"/>
       <w:r>
         <w:rPr>
           <w:rFonts w:hint="eastAsia"/>
@@ -1485,6 +1458,95 @@
           <w:rFonts w:hint="eastAsia"/>
         </w:rPr>
         <w:t>机制，可以直接访问主页。</w:t>
+      </w:r>
+    </w:p>
+    <w:p>
+      <w:pPr>
+        <w:spacing w:line="220" w:lineRule="atLeast"/>
+      </w:pPr>
+      <w:r>
+        <w:rPr>
+          <w:rFonts w:hint="eastAsia"/>
+        </w:rPr>
+        <w:t xml:space="preserve">10.26 </w:t>
+      </w:r>
+      <w:r>
+        <w:rPr>
+          <w:rFonts w:hint="eastAsia"/>
+        </w:rPr>
+        <w:t>加入</w:t>
+      </w:r>
+      <w:r>
+        <w:rPr>
+          <w:rFonts w:hint="eastAsia"/>
+        </w:rPr>
+        <w:t>session</w:t>
+      </w:r>
+      <w:r>
+        <w:rPr>
+          <w:rFonts w:hint="eastAsia"/>
+        </w:rPr>
+        <w:t>后，用</w:t>
+      </w:r>
+      <w:r>
+        <w:rPr>
+          <w:rFonts w:hint="eastAsia"/>
+        </w:rPr>
+        <w:t>32</w:t>
+      </w:r>
+      <w:r>
+        <w:rPr>
+          <w:rFonts w:hint="eastAsia"/>
+        </w:rPr>
+        <w:t>位机器</w:t>
+      </w:r>
+      <w:r>
+        <w:rPr>
+          <w:rFonts w:hint="eastAsia"/>
+        </w:rPr>
+        <w:t xml:space="preserve"> redis 2.4.5</w:t>
+      </w:r>
+      <w:r>
+        <w:rPr>
+          <w:rFonts w:hint="eastAsia"/>
+        </w:rPr>
+        <w:t>版本</w:t>
+      </w:r>
+      <w:r>
+        <w:rPr>
+          <w:rFonts w:hint="eastAsia"/>
+        </w:rPr>
+        <w:t xml:space="preserve"> </w:t>
+      </w:r>
+      <w:r>
+        <w:rPr>
+          <w:rFonts w:hint="eastAsia"/>
+        </w:rPr>
+        <w:t>运行有问题</w:t>
+      </w:r>
+      <w:r>
+        <w:rPr>
+          <w:rFonts w:hint="eastAsia"/>
+        </w:rPr>
+        <w:t xml:space="preserve"> </w:t>
+      </w:r>
+      <w:r>
+        <w:rPr>
+          <w:rFonts w:hint="eastAsia"/>
+        </w:rPr>
+        <w:t>，增加个人信息填写功能，利用</w:t>
+      </w:r>
+      <w:r>
+        <w:rPr>
+          <w:rFonts w:hint="eastAsia"/>
+        </w:rPr>
+        <w:t>multer</w:t>
+      </w:r>
+      <w:r>
+        <w:rPr>
+          <w:rFonts w:hint="eastAsia"/>
+        </w:rPr>
+        <w:t>包实现上传头像功能</w:t>
       </w:r>
     </w:p>
     <w:sectPr>
@@ -1495,6 +1557,56 @@
     </w:sectPr>
   </w:body>
 </w:document>
+</file>
+
+<file path=word/endnotes.xml><?xml version="1.0" encoding="utf-8"?>
+<w:endnotes xmlns:ve="http://schemas.openxmlformats.org/markup-compatibility/2006" xmlns:o="urn:schemas-microsoft-com:office:office" xmlns:r="http://schemas.openxmlformats.org/officeDocument/2006/relationships" xmlns:m="http://schemas.openxmlformats.org/officeDocument/2006/math" xmlns:v="urn:schemas-microsoft-com:vml" xmlns:wp="http://schemas.openxmlformats.org/drawingml/2006/wordprocessingDrawing" xmlns:w10="urn:schemas-microsoft-com:office:word" xmlns:w="http://schemas.openxmlformats.org/wordprocessingml/2006/main" xmlns:wne="http://schemas.microsoft.com/office/word/2006/wordml">
+  <w:endnote w:type="separator" w:id="0">
+    <w:p>
+      <w:pPr>
+        <w:spacing w:after="0"/>
+      </w:pPr>
+      <w:r>
+        <w:separator/>
+      </w:r>
+    </w:p>
+  </w:endnote>
+  <w:endnote w:type="continuationSeparator" w:id="1">
+    <w:p>
+      <w:pPr>
+        <w:spacing w:after="0"/>
+      </w:pPr>
+      <w:r>
+        <w:continuationSeparator/>
+      </w:r>
+    </w:p>
+  </w:endnote>
+</w:endnotes>
+</file>
+
+<file path=word/footnotes.xml><?xml version="1.0" encoding="utf-8"?>
+<w:footnotes xmlns:ve="http://schemas.openxmlformats.org/markup-compatibility/2006" xmlns:o="urn:schemas-microsoft-com:office:office" xmlns:r="http://schemas.openxmlformats.org/officeDocument/2006/relationships" xmlns:m="http://schemas.openxmlformats.org/officeDocument/2006/math" xmlns:v="urn:schemas-microsoft-com:vml" xmlns:wp="http://schemas.openxmlformats.org/drawingml/2006/wordprocessingDrawing" xmlns:w10="urn:schemas-microsoft-com:office:word" xmlns:w="http://schemas.openxmlformats.org/wordprocessingml/2006/main" xmlns:wne="http://schemas.microsoft.com/office/word/2006/wordml">
+  <w:footnote w:type="separator" w:id="0">
+    <w:p>
+      <w:pPr>
+        <w:spacing w:after="0"/>
+      </w:pPr>
+      <w:r>
+        <w:separator/>
+      </w:r>
+    </w:p>
+  </w:footnote>
+  <w:footnote w:type="continuationSeparator" w:id="1">
+    <w:p>
+      <w:pPr>
+        <w:spacing w:after="0"/>
+      </w:pPr>
+      <w:r>
+        <w:continuationSeparator/>
+      </w:r>
+    </w:p>
+  </w:footnote>
+</w:footnotes>
 </file>
 
 <file path=word/styles.xml><?xml version="1.0" encoding="utf-8"?>
@@ -1717,6 +1829,74 @@
     <w:uiPriority w:val="99"/>
     <w:semiHidden/>
     <w:rsid w:val="007B28F2"/>
+    <w:rPr>
+      <w:rFonts w:ascii="Tahoma" w:hAnsi="Tahoma"/>
+      <w:sz w:val="18"/>
+      <w:szCs w:val="18"/>
+    </w:rPr>
+  </w:style>
+  <w:style w:type="paragraph" w:styleId="a4">
+    <w:name w:val="header"/>
+    <w:basedOn w:val="a"/>
+    <w:link w:val="Char0"/>
+    <w:uiPriority w:val="99"/>
+    <w:semiHidden/>
+    <w:unhideWhenUsed/>
+    <w:rsid w:val="00EB1E8E"/>
+    <w:pPr>
+      <w:pBdr>
+        <w:bottom w:val="single" w:sz="6" w:space="1" w:color="auto"/>
+      </w:pBdr>
+      <w:tabs>
+        <w:tab w:val="center" w:pos="4153"/>
+        <w:tab w:val="right" w:pos="8306"/>
+      </w:tabs>
+      <w:jc w:val="center"/>
+    </w:pPr>
+    <w:rPr>
+      <w:sz w:val="18"/>
+      <w:szCs w:val="18"/>
+    </w:rPr>
+  </w:style>
+  <w:style w:type="character" w:customStyle="1" w:styleId="Char0">
+    <w:name w:val="页眉 Char"/>
+    <w:basedOn w:val="a0"/>
+    <w:link w:val="a4"/>
+    <w:uiPriority w:val="99"/>
+    <w:semiHidden/>
+    <w:rsid w:val="00EB1E8E"/>
+    <w:rPr>
+      <w:rFonts w:ascii="Tahoma" w:hAnsi="Tahoma"/>
+      <w:sz w:val="18"/>
+      <w:szCs w:val="18"/>
+    </w:rPr>
+  </w:style>
+  <w:style w:type="paragraph" w:styleId="a5">
+    <w:name w:val="footer"/>
+    <w:basedOn w:val="a"/>
+    <w:link w:val="Char1"/>
+    <w:uiPriority w:val="99"/>
+    <w:semiHidden/>
+    <w:unhideWhenUsed/>
+    <w:rsid w:val="00EB1E8E"/>
+    <w:pPr>
+      <w:tabs>
+        <w:tab w:val="center" w:pos="4153"/>
+        <w:tab w:val="right" w:pos="8306"/>
+      </w:tabs>
+    </w:pPr>
+    <w:rPr>
+      <w:sz w:val="18"/>
+      <w:szCs w:val="18"/>
+    </w:rPr>
+  </w:style>
+  <w:style w:type="character" w:customStyle="1" w:styleId="Char1">
+    <w:name w:val="页脚 Char"/>
+    <w:basedOn w:val="a0"/>
+    <w:link w:val="a5"/>
+    <w:uiPriority w:val="99"/>
+    <w:semiHidden/>
+    <w:rsid w:val="00EB1E8E"/>
     <w:rPr>
       <w:rFonts w:ascii="Tahoma" w:hAnsi="Tahoma"/>
       <w:sz w:val="18"/>

</xml_diff>

<commit_message>
review code && work todo
</commit_message>
<xml_diff>
--- a/日志.docx
+++ b/日志.docx
@@ -122,24 +122,28 @@
         </w:rPr>
         <w:t>包含字段（</w:t>
       </w:r>
+      <w:proofErr w:type="spellStart"/>
       <w:r>
         <w:rPr>
           <w:rFonts w:hint="eastAsia"/>
         </w:rPr>
         <w:t>userName</w:t>
       </w:r>
+      <w:proofErr w:type="spellEnd"/>
       <w:r>
         <w:rPr>
           <w:rFonts w:hint="eastAsia"/>
         </w:rPr>
         <w:t>，</w:t>
       </w:r>
+      <w:proofErr w:type="spellStart"/>
       <w:r>
         <w:rPr>
           <w:rFonts w:hint="eastAsia"/>
         </w:rPr>
         <w:t>passWord</w:t>
       </w:r>
+      <w:proofErr w:type="spellEnd"/>
       <w:r>
         <w:rPr>
           <w:rFonts w:hint="eastAsia"/>
@@ -378,8 +382,16 @@
         <w:rPr>
           <w:rFonts w:hint="eastAsia"/>
         </w:rPr>
-        <w:t xml:space="preserve"> nodemailer</w:t>
-      </w:r>
+        <w:t xml:space="preserve"> </w:t>
+      </w:r>
+      <w:proofErr w:type="spellStart"/>
+      <w:r>
+        <w:rPr>
+          <w:rFonts w:hint="eastAsia"/>
+        </w:rPr>
+        <w:t>nodemailer</w:t>
+      </w:r>
+      <w:proofErr w:type="spellEnd"/>
     </w:p>
     <w:p>
       <w:pPr>
@@ -419,8 +431,16 @@
         <w:rPr>
           <w:rFonts w:hint="eastAsia"/>
         </w:rPr>
-        <w:t xml:space="preserve"> /sendEmailCode</w:t>
-      </w:r>
+        <w:t xml:space="preserve"> /</w:t>
+      </w:r>
+      <w:proofErr w:type="spellStart"/>
+      <w:r>
+        <w:rPr>
+          <w:rFonts w:hint="eastAsia"/>
+        </w:rPr>
+        <w:t>sendEmailCode</w:t>
+      </w:r>
+      <w:proofErr w:type="spellEnd"/>
     </w:p>
     <w:p>
       <w:pPr>
@@ -720,8 +740,13 @@
         <w:t xml:space="preserve"> /</w:t>
       </w:r>
       <w:r>
-        <w:t xml:space="preserve"> sendEmailCodeForChangePWD</w:t>
-      </w:r>
+        <w:t xml:space="preserve"> </w:t>
+      </w:r>
+      <w:proofErr w:type="spellStart"/>
+      <w:r>
+        <w:t>sendEmailCodeForChangePWD</w:t>
+      </w:r>
+      <w:proofErr w:type="spellEnd"/>
     </w:p>
     <w:p>
       <w:pPr>
@@ -1420,12 +1445,14 @@
         </w:rPr>
         <w:t>学习了用</w:t>
       </w:r>
+      <w:proofErr w:type="spellStart"/>
       <w:r>
         <w:rPr>
           <w:rFonts w:hint="eastAsia"/>
         </w:rPr>
         <w:t>redis</w:t>
       </w:r>
+      <w:proofErr w:type="spellEnd"/>
       <w:r>
         <w:rPr>
           <w:rFonts w:hint="eastAsia"/>
@@ -1501,7 +1528,21 @@
         <w:rPr>
           <w:rFonts w:hint="eastAsia"/>
         </w:rPr>
-        <w:t xml:space="preserve"> redis 2.4.5</w:t>
+        <w:t xml:space="preserve"> </w:t>
+      </w:r>
+      <w:proofErr w:type="spellStart"/>
+      <w:r>
+        <w:rPr>
+          <w:rFonts w:hint="eastAsia"/>
+        </w:rPr>
+        <w:t>redis</w:t>
+      </w:r>
+      <w:proofErr w:type="spellEnd"/>
+      <w:r>
+        <w:rPr>
+          <w:rFonts w:hint="eastAsia"/>
+        </w:rPr>
+        <w:t xml:space="preserve"> 2.4.5</w:t>
       </w:r>
       <w:r>
         <w:rPr>
@@ -1533,12 +1574,14 @@
         </w:rPr>
         <w:t>，增加个人信息填写功能，利用</w:t>
       </w:r>
+      <w:proofErr w:type="spellStart"/>
       <w:r>
         <w:rPr>
           <w:rFonts w:hint="eastAsia"/>
         </w:rPr>
         <w:t>multer</w:t>
       </w:r>
+      <w:proofErr w:type="spellEnd"/>
       <w:r>
         <w:rPr>
           <w:rFonts w:hint="eastAsia"/>
@@ -1634,11 +1677,19 @@
         </w:rPr>
         <w:t>方法目前只有新建（</w:t>
       </w:r>
-      <w:r>
-        <w:rPr>
-          <w:rFonts w:hint="eastAsia"/>
-        </w:rPr>
-        <w:t>model.create  new model</w:t>
+      <w:proofErr w:type="spellStart"/>
+      <w:r>
+        <w:rPr>
+          <w:rFonts w:hint="eastAsia"/>
+        </w:rPr>
+        <w:t>model.create</w:t>
+      </w:r>
+      <w:proofErr w:type="spellEnd"/>
+      <w:r>
+        <w:rPr>
+          <w:rFonts w:hint="eastAsia"/>
+        </w:rPr>
+        <w:t xml:space="preserve">  new model</w:t>
       </w:r>
       <w:r>
         <w:rPr>
@@ -1646,11 +1697,19 @@
         </w:rPr>
         <w:t>）执行正常，</w:t>
       </w:r>
-      <w:r>
-        <w:rPr>
-          <w:rFonts w:hint="eastAsia"/>
-        </w:rPr>
-        <w:t xml:space="preserve">doc.save </w:t>
+      <w:proofErr w:type="spellStart"/>
+      <w:r>
+        <w:rPr>
+          <w:rFonts w:hint="eastAsia"/>
+        </w:rPr>
+        <w:t>doc.save</w:t>
+      </w:r>
+      <w:proofErr w:type="spellEnd"/>
+      <w:r>
+        <w:rPr>
+          <w:rFonts w:hint="eastAsia"/>
+        </w:rPr>
+        <w:t xml:space="preserve"> </w:t>
       </w:r>
       <w:r>
         <w:rPr>
@@ -1735,9 +1794,6 @@
       <w:pPr>
         <w:spacing w:line="220" w:lineRule="atLeast"/>
         <w:jc w:val="center"/>
-        <w:rPr>
-          <w:rFonts w:hint="eastAsia"/>
-        </w:rPr>
       </w:pPr>
       <w:r>
         <w:rPr>
@@ -1794,14 +1850,14 @@
       <w:pPr>
         <w:spacing w:line="220" w:lineRule="atLeast"/>
         <w:jc w:val="center"/>
-        <w:rPr>
-          <w:rFonts w:hint="eastAsia"/>
-        </w:rPr>
-      </w:pPr>
-    </w:p>
-    <w:p>
-      <w:pPr>
-        <w:spacing w:line="220" w:lineRule="atLeast"/>
+      </w:pPr>
+    </w:p>
+    <w:p>
+      <w:pPr>
+        <w:spacing w:line="220" w:lineRule="atLeast"/>
+        <w:rPr>
+          <w:rFonts w:hint="eastAsia"/>
+        </w:rPr>
       </w:pPr>
       <w:r>
         <w:rPr>
@@ -1816,30 +1872,157 @@
         </w:rPr>
         <w:t>登录注册修改密码功能，正常运行。增加清楚</w:t>
       </w:r>
+      <w:proofErr w:type="spellStart"/>
       <w:r>
         <w:rPr>
           <w:rFonts w:hint="eastAsia"/>
         </w:rPr>
         <w:t>session.user</w:t>
       </w:r>
+      <w:proofErr w:type="spellEnd"/>
       <w:r>
         <w:rPr>
           <w:rFonts w:hint="eastAsia"/>
         </w:rPr>
         <w:t>接口，学习</w:t>
       </w:r>
+      <w:proofErr w:type="spellStart"/>
       <w:r>
         <w:rPr>
           <w:rFonts w:hint="eastAsia"/>
         </w:rPr>
         <w:t>ejs</w:t>
       </w:r>
+      <w:proofErr w:type="spellEnd"/>
       <w:r>
         <w:rPr>
           <w:rFonts w:hint="eastAsia"/>
         </w:rPr>
         <w:t>模板语法。</w:t>
       </w:r>
+    </w:p>
+    <w:p>
+      <w:pPr>
+        <w:spacing w:line="220" w:lineRule="atLeast"/>
+        <w:rPr>
+          <w:rFonts w:hint="eastAsia"/>
+        </w:rPr>
+      </w:pPr>
+    </w:p>
+    <w:p>
+      <w:pPr>
+        <w:spacing w:line="220" w:lineRule="atLeast"/>
+        <w:rPr>
+          <w:rFonts w:hint="eastAsia"/>
+        </w:rPr>
+      </w:pPr>
+    </w:p>
+    <w:p>
+      <w:pPr>
+        <w:spacing w:line="220" w:lineRule="atLeast"/>
+        <w:rPr>
+          <w:rFonts w:hint="eastAsia"/>
+        </w:rPr>
+      </w:pPr>
+      <w:r>
+        <w:rPr>
+          <w:rFonts w:hint="eastAsia"/>
+        </w:rPr>
+        <w:lastRenderedPageBreak/>
+        <w:tab/>
+        <w:t xml:space="preserve">11.1 </w:t>
+      </w:r>
+      <w:r>
+        <w:rPr>
+          <w:rFonts w:hint="eastAsia"/>
+        </w:rPr>
+        <w:t>利用</w:t>
+      </w:r>
+      <w:proofErr w:type="spellStart"/>
+      <w:r>
+        <w:rPr>
+          <w:rFonts w:hint="eastAsia"/>
+        </w:rPr>
+        <w:t>ejs</w:t>
+      </w:r>
+      <w:proofErr w:type="spellEnd"/>
+      <w:r>
+        <w:rPr>
+          <w:rFonts w:hint="eastAsia"/>
+        </w:rPr>
+        <w:t>语法快速生成用户信息列表，接下来的想法设计：</w:t>
+      </w:r>
+    </w:p>
+    <w:p>
+      <w:pPr>
+        <w:spacing w:line="220" w:lineRule="atLeast"/>
+        <w:rPr>
+          <w:rFonts w:hint="eastAsia"/>
+        </w:rPr>
+      </w:pPr>
+      <w:r>
+        <w:rPr>
+          <w:rFonts w:hint="eastAsia"/>
+        </w:rPr>
+        <w:tab/>
+      </w:r>
+      <w:r>
+        <w:rPr>
+          <w:rFonts w:hint="eastAsia"/>
+        </w:rPr>
+        <w:tab/>
+      </w:r>
+      <w:r>
+        <w:rPr>
+          <w:rFonts w:hint="eastAsia"/>
+        </w:rPr>
+        <w:tab/>
+        <w:t>1.</w:t>
+      </w:r>
+      <w:r>
+        <w:rPr>
+          <w:rFonts w:hint="eastAsia"/>
+        </w:rPr>
+        <w:t>在用户信息列表中，支持按年纪、性别、取向筛选</w:t>
+      </w:r>
+    </w:p>
+    <w:p>
+      <w:pPr>
+        <w:spacing w:line="220" w:lineRule="atLeast"/>
+        <w:rPr>
+          <w:rFonts w:hint="eastAsia"/>
+        </w:rPr>
+      </w:pPr>
+      <w:r>
+        <w:rPr>
+          <w:rFonts w:hint="eastAsia"/>
+        </w:rPr>
+        <w:tab/>
+      </w:r>
+      <w:r>
+        <w:rPr>
+          <w:rFonts w:hint="eastAsia"/>
+        </w:rPr>
+        <w:tab/>
+      </w:r>
+      <w:r>
+        <w:rPr>
+          <w:rFonts w:hint="eastAsia"/>
+        </w:rPr>
+        <w:tab/>
+        <w:t>2.</w:t>
+      </w:r>
+      <w:r>
+        <w:rPr>
+          <w:rFonts w:hint="eastAsia"/>
+        </w:rPr>
+        <w:t>用户信息点击之后进入其发布信息页面</w:t>
+      </w:r>
+    </w:p>
+    <w:p>
+      <w:pPr>
+        <w:spacing w:line="220" w:lineRule="atLeast"/>
+      </w:pPr>
     </w:p>
     <w:sectPr>
       <w:pgSz w:w="11906" w:h="16838"/>

</xml_diff>